<commit_message>
acpt: add scenarios for Cell.width
</commit_message>
<xml_diff>
--- a/features/steps/test_files/tbl-props.docx
+++ b/features/steps/test_files/tbl-props.docx
@@ -13,9 +13,6 @@
       </w:tblGrid>
       <w:tr>
         <w:tc>
-          <w:tcPr>
-            <w:tcW w:w="8856" w:type="dxa"/>
-          </w:tcPr>
           <w:p/>
         </w:tc>
       </w:tr>
@@ -38,7 +35,7 @@
       <w:tr>
         <w:tc>
           <w:tcPr>
-            <w:tcW w:w="8856" w:type="dxa"/>
+            <w:tcW w:w="1440" w:type="dxa"/>
           </w:tcPr>
           <w:p/>
         </w:tc>
@@ -62,7 +59,7 @@
       <w:tr>
         <w:tc>
           <w:tcPr>
-            <w:tcW w:w="8856" w:type="dxa"/>
+            <w:tcW w:w="2880" w:type="dxa"/>
           </w:tcPr>
           <w:p/>
         </w:tc>

</xml_diff>

<commit_message>
acpt: add scenarios for Table.alignment
</commit_message>
<xml_diff>
--- a/features/steps/test_files/tbl-props.docx
+++ b/features/steps/test_files/tbl-props.docx
@@ -9,10 +9,13 @@
         <w:tblLook w:val="04A0" w:firstRow="1" w:lastRow="0" w:firstColumn="1" w:lastColumn="0" w:noHBand="0" w:noVBand="1"/>
       </w:tblPr>
       <w:tblGrid>
-        <w:gridCol w:w="8856"/>
+        <w:gridCol w:w="222"/>
       </w:tblGrid>
       <w:tr>
         <w:tc>
+          <w:tcPr>
+            <w:tcW w:w="0" w:type="auto"/>
+          </w:tcPr>
           <w:p/>
         </w:tc>
       </w:tr>
@@ -22,7 +25,6 @@
       <w:tblPr>
         <w:tblStyle w:val="TableGrid"/>
         <w:tblW w:w="0" w:type="auto"/>
-        <w:tblLayout w:type="autofit"/>
         <w:tblCellMar>
           <w:left w:w="115" w:type="dxa"/>
           <w:right w:w="115" w:type="dxa"/>
@@ -30,7 +32,7 @@
         <w:tblLook w:val="04A0" w:firstRow="1" w:lastRow="0" w:firstColumn="1" w:lastColumn="0" w:noHBand="0" w:noVBand="1"/>
       </w:tblPr>
       <w:tblGrid>
-        <w:gridCol w:w="8856"/>
+        <w:gridCol w:w="1440"/>
       </w:tblGrid>
       <w:tr>
         <w:tc>
@@ -54,7 +56,7 @@
         <w:tblLook w:val="04A0" w:firstRow="1" w:lastRow="0" w:firstColumn="1" w:lastColumn="0" w:noHBand="0" w:noVBand="1"/>
       </w:tblPr>
       <w:tblGrid>
-        <w:gridCol w:w="8856"/>
+        <w:gridCol w:w="2880"/>
       </w:tblGrid>
       <w:tr>
         <w:tc>
@@ -65,10 +67,237 @@
         </w:tc>
       </w:tr>
     </w:tbl>
-    <w:p>
-      <w:bookmarkStart w:id="0" w:name="_GoBack"/>
+    <w:p/>
+    <w:tbl>
+      <w:tblPr>
+        <w:tblStyle w:val="TableGrid"/>
+        <w:tblW w:w="0" w:type="auto"/>
+        <w:tblLook w:val="04A0" w:firstRow="1" w:lastRow="0" w:firstColumn="1" w:lastColumn="0" w:noHBand="0" w:noVBand="1"/>
+      </w:tblPr>
+      <w:tblGrid>
+        <w:gridCol w:w="1440"/>
+        <w:gridCol w:w="1440"/>
+        <w:gridCol w:w="1440"/>
+      </w:tblGrid>
+      <w:tr>
+        <w:tc>
+          <w:tcPr>
+            <w:tcW w:w="1440" w:type="dxa"/>
+          </w:tcPr>
+          <w:p/>
+        </w:tc>
+        <w:tc>
+          <w:tcPr>
+            <w:tcW w:w="1440" w:type="dxa"/>
+          </w:tcPr>
+          <w:p/>
+        </w:tc>
+        <w:tc>
+          <w:tcPr>
+            <w:tcW w:w="1440" w:type="dxa"/>
+          </w:tcPr>
+          <w:p/>
+        </w:tc>
+      </w:tr>
+      <w:tr>
+        <w:tc>
+          <w:tcPr>
+            <w:tcW w:w="1440" w:type="dxa"/>
+          </w:tcPr>
+          <w:p/>
+        </w:tc>
+        <w:tc>
+          <w:tcPr>
+            <w:tcW w:w="1440" w:type="dxa"/>
+          </w:tcPr>
+          <w:p/>
+        </w:tc>
+        <w:tc>
+          <w:tcPr>
+            <w:tcW w:w="1440" w:type="dxa"/>
+          </w:tcPr>
+          <w:p/>
+        </w:tc>
+      </w:tr>
+    </w:tbl>
+    <w:p/>
+    <w:tbl>
+      <w:tblPr>
+        <w:tblStyle w:val="TableGrid"/>
+        <w:tblW w:w="0" w:type="auto"/>
+        <w:jc w:val="left"/>
+        <w:tblLook w:val="04A0" w:firstRow="1" w:lastRow="0" w:firstColumn="1" w:lastColumn="0" w:noHBand="0" w:noVBand="1"/>
+      </w:tblPr>
+      <w:tblGrid>
+        <w:gridCol w:w="1440"/>
+        <w:gridCol w:w="1440"/>
+        <w:gridCol w:w="1440"/>
+      </w:tblGrid>
+      <w:tr>
+        <w:tc>
+          <w:tcPr>
+            <w:tcW w:w="1440" w:type="dxa"/>
+          </w:tcPr>
+          <w:p/>
+        </w:tc>
+        <w:tc>
+          <w:tcPr>
+            <w:tcW w:w="1440" w:type="dxa"/>
+          </w:tcPr>
+          <w:p/>
+        </w:tc>
+        <w:tc>
+          <w:tcPr>
+            <w:tcW w:w="1440" w:type="dxa"/>
+          </w:tcPr>
+          <w:p/>
+        </w:tc>
+      </w:tr>
+      <w:tr>
+        <w:tc>
+          <w:tcPr>
+            <w:tcW w:w="1440" w:type="dxa"/>
+          </w:tcPr>
+          <w:p/>
+        </w:tc>
+        <w:tc>
+          <w:tcPr>
+            <w:tcW w:w="1440" w:type="dxa"/>
+          </w:tcPr>
+          <w:p/>
+        </w:tc>
+        <w:tc>
+          <w:tcPr>
+            <w:tcW w:w="1440" w:type="dxa"/>
+          </w:tcPr>
+          <w:p/>
+        </w:tc>
+      </w:tr>
+    </w:tbl>
+    <w:p/>
+    <w:tbl>
+      <w:tblPr>
+        <w:tblStyle w:val="TableGrid"/>
+        <w:tblW w:w="0" w:type="auto"/>
+        <w:jc w:val="right"/>
+        <w:tblLook w:val="04A0" w:firstRow="1" w:lastRow="0" w:firstColumn="1" w:lastColumn="0" w:noHBand="0" w:noVBand="1"/>
+      </w:tblPr>
+      <w:tblGrid>
+        <w:gridCol w:w="1440"/>
+        <w:gridCol w:w="1440"/>
+        <w:gridCol w:w="1440"/>
+      </w:tblGrid>
+      <w:tr>
+        <w:trPr>
+          <w:jc w:val="right"/>
+        </w:trPr>
+        <w:tc>
+          <w:tcPr>
+            <w:tcW w:w="1440" w:type="dxa"/>
+          </w:tcPr>
+          <w:p/>
+        </w:tc>
+        <w:tc>
+          <w:tcPr>
+            <w:tcW w:w="1440" w:type="dxa"/>
+          </w:tcPr>
+          <w:p/>
+        </w:tc>
+        <w:tc>
+          <w:tcPr>
+            <w:tcW w:w="1440" w:type="dxa"/>
+          </w:tcPr>
+          <w:p/>
+        </w:tc>
+      </w:tr>
+      <w:tr>
+        <w:trPr>
+          <w:jc w:val="right"/>
+        </w:trPr>
+        <w:tc>
+          <w:tcPr>
+            <w:tcW w:w="1440" w:type="dxa"/>
+          </w:tcPr>
+          <w:p/>
+        </w:tc>
+        <w:tc>
+          <w:tcPr>
+            <w:tcW w:w="1440" w:type="dxa"/>
+          </w:tcPr>
+          <w:p/>
+        </w:tc>
+        <w:tc>
+          <w:tcPr>
+            <w:tcW w:w="1440" w:type="dxa"/>
+          </w:tcPr>
+          <w:p/>
+        </w:tc>
+      </w:tr>
+    </w:tbl>
+    <w:p/>
+    <w:tbl>
+      <w:tblPr>
+        <w:tblStyle w:val="TableGrid"/>
+        <w:tblW w:w="0" w:type="auto"/>
+        <w:jc w:val="center"/>
+        <w:tblLook w:val="04A0" w:firstRow="1" w:lastRow="0" w:firstColumn="1" w:lastColumn="0" w:noHBand="0" w:noVBand="1"/>
+      </w:tblPr>
+      <w:tblGrid>
+        <w:gridCol w:w="1440"/>
+        <w:gridCol w:w="1440"/>
+        <w:gridCol w:w="1440"/>
+      </w:tblGrid>
+      <w:tr>
+        <w:trPr>
+          <w:jc w:val="center"/>
+        </w:trPr>
+        <w:tc>
+          <w:tcPr>
+            <w:tcW w:w="1440" w:type="dxa"/>
+          </w:tcPr>
+          <w:p>
+            <w:bookmarkStart w:id="0" w:name="_GoBack"/>
+          </w:p>
+        </w:tc>
+        <w:tc>
+          <w:tcPr>
+            <w:tcW w:w="1440" w:type="dxa"/>
+          </w:tcPr>
+          <w:p/>
+        </w:tc>
+        <w:tc>
+          <w:tcPr>
+            <w:tcW w:w="1440" w:type="dxa"/>
+          </w:tcPr>
+          <w:p/>
+        </w:tc>
+      </w:tr>
+      <w:tr>
+        <w:trPr>
+          <w:jc w:val="center"/>
+        </w:trPr>
+        <w:tc>
+          <w:tcPr>
+            <w:tcW w:w="1440" w:type="dxa"/>
+          </w:tcPr>
+          <w:p/>
+        </w:tc>
+        <w:tc>
+          <w:tcPr>
+            <w:tcW w:w="1440" w:type="dxa"/>
+          </w:tcPr>
+          <w:p/>
+        </w:tc>
+        <w:tc>
+          <w:tcPr>
+            <w:tcW w:w="1440" w:type="dxa"/>
+          </w:tcPr>
+          <w:p/>
+        </w:tc>
+      </w:tr>
       <w:bookmarkEnd w:id="0"/>
-    </w:p>
+    </w:tbl>
+    <w:p/>
     <w:sectPr>
       <w:pgSz w:w="12240" w:h="15840"/>
       <w:pgMar w:top="1440" w:right="1800" w:bottom="1440" w:left="1800" w:header="720" w:footer="720" w:gutter="0"/>

</xml_diff>

<commit_message>
acpt: add scenarios for row height and height_rule
</commit_message>
<xml_diff>
--- a/features/steps/test_files/tbl-props.docx
+++ b/features/steps/test_files/tbl-props.docx
@@ -35,6 +35,9 @@
         <w:gridCol w:w="1440"/>
       </w:tblGrid>
       <w:tr>
+        <w:trPr>
+          <w:trHeight w:val="0" w:hRule="auto"/>
+        </w:trPr>
         <w:tc>
           <w:tcPr>
             <w:tcW w:w="1440" w:type="dxa"/>
@@ -59,6 +62,9 @@
         <w:gridCol w:w="2880"/>
       </w:tblGrid>
       <w:tr>
+        <w:trPr>
+          <w:trHeight w:val="2880" w:hRule="atLeast"/>
+        </w:trPr>
         <w:tc>
           <w:tcPr>
             <w:tcW w:w="2880" w:type="dxa"/>
@@ -80,6 +86,9 @@
         <w:gridCol w:w="1440"/>
       </w:tblGrid>
       <w:tr>
+        <w:trPr>
+          <w:trHeight w:val="4320" w:hRule="exact"/>
+        </w:trPr>
         <w:tc>
           <w:tcPr>
             <w:tcW w:w="1440" w:type="dxa"/>
@@ -134,6 +143,9 @@
         <w:gridCol w:w="1440"/>
       </w:tblGrid>
       <w:tr>
+        <w:trPr>
+          <w:trHeight w:val="5760" w:hRule="exact"/>
+        </w:trPr>
         <w:tc>
           <w:tcPr>
             <w:tcW w:w="1440" w:type="dxa"/>

</xml_diff>

<commit_message>
acpt: add scenarios for _Row.height, .height_rule
</commit_message>
<xml_diff>
--- a/features/steps/test_files/tbl-props.docx
+++ b/features/steps/test_files/tbl-props.docx
@@ -35,6 +35,9 @@
         <w:gridCol w:w="1440"/>
       </w:tblGrid>
       <w:tr>
+        <w:trPr>
+          <w:trHeight w:val="0" w:hRule="auto"/>
+        </w:trPr>
         <w:tc>
           <w:tcPr>
             <w:tcW w:w="1440" w:type="dxa"/>
@@ -59,6 +62,9 @@
         <w:gridCol w:w="2880"/>
       </w:tblGrid>
       <w:tr>
+        <w:trPr>
+          <w:trHeight w:val="2880" w:hRule="atLeast"/>
+        </w:trPr>
         <w:tc>
           <w:tcPr>
             <w:tcW w:w="2880" w:type="dxa"/>
@@ -80,6 +86,9 @@
         <w:gridCol w:w="1440"/>
       </w:tblGrid>
       <w:tr>
+        <w:trPr>
+          <w:trHeight w:val="4320" w:hRule="exact"/>
+        </w:trPr>
         <w:tc>
           <w:tcPr>
             <w:tcW w:w="1440" w:type="dxa"/>
@@ -134,6 +143,9 @@
         <w:gridCol w:w="1440"/>
       </w:tblGrid>
       <w:tr>
+        <w:trPr>
+          <w:trHeight w:val="5760" w:hRule="exact"/>
+        </w:trPr>
         <w:tc>
           <w:tcPr>
             <w:tcW w:w="1440" w:type="dxa"/>

</xml_diff>